<commit_message>
update (add mobile number)
</commit_message>
<xml_diff>
--- a/NWF-Computer-Tech/computech16/5-computer-tech-wftw.docx
+++ b/NWF-Computer-Tech/computech16/5-computer-tech-wftw.docx
@@ -568,6 +568,7 @@
         </w:rPr>
         <w:t xml:space="preserve">, for the </w:t>
       </w:r>
+      <w:proofErr w:type="gramStart"/>
       <w:r>
         <w:rPr>
           <w:color w:val="222222"/>
@@ -575,6 +576,7 @@
         </w:rPr>
         <w:t>third</w:t>
       </w:r>
+      <w:proofErr w:type="gramEnd"/>
       <w:r>
         <w:rPr>
           <w:color w:val="222222"/>
@@ -783,7 +785,14 @@
         <w:rPr>
           <w:color w:val="222222"/>
         </w:rPr>
-        <w:t xml:space="preserve"> web site at</w:t>
+        <w:t xml:space="preserve"> web site </w:t>
+      </w:r>
+      <w:proofErr w:type="gramStart"/>
+      <w:r>
+        <w:rPr>
+          <w:color w:val="222222"/>
+        </w:rPr>
+        <w:t>at</w:t>
       </w:r>
       <w:r>
         <w:rPr>
@@ -803,6 +812,7 @@
         </w:rPr>
         <w:t>&lt;</w:t>
       </w:r>
+      <w:proofErr w:type="gramEnd"/>
       <w:hyperlink r:id="rId6" w:history="1">
         <w:r>
           <w:rPr>
@@ -1141,7 +1151,25 @@
       <w:rPr>
         <w:sz w:val="22"/>
       </w:rPr>
+      <w:t xml:space="preserve">850-830-8078 (M); </w:t>
+    </w:r>
+    <w:r>
+      <w:rPr>
+        <w:sz w:val="22"/>
+      </w:rPr>
       <w:t>850-897-2662</w:t>
+    </w:r>
+    <w:r>
+      <w:rPr>
+        <w:sz w:val="22"/>
+      </w:rPr>
+      <w:t xml:space="preserve"> </w:t>
+    </w:r>
+    <w:r>
+      <w:rPr>
+        <w:sz w:val="22"/>
+      </w:rPr>
+      <w:t>(H)</w:t>
     </w:r>
   </w:p>
   <w:p>

</xml_diff>